<commit_message>
updated clustering-skilled and docs
</commit_message>
<xml_diff>
--- a/Report_BMLP_Walker_Valentinus_Simanjuntak.docx
+++ b/Report_BMLP_Walker_Valentinus_Simanjuntak.docx
@@ -1,6 +1,6 @@
 
 <file path=word/document.xml><?xml version="1.0" encoding="utf-8"?>
-<w:document xmlns:wpc="http://schemas.microsoft.com/office/word/2010/wordprocessingCanvas" xmlns:cx="http://schemas.microsoft.com/office/drawing/2014/chartex" xmlns:mc="http://schemas.openxmlformats.org/markup-compatibility/2006" xmlns:o="urn:schemas-microsoft-com:office:office" xmlns:r="http://schemas.openxmlformats.org/officeDocument/2006/relationships" xmlns:m="http://schemas.openxmlformats.org/officeDocument/2006/math" xmlns:v="urn:schemas-microsoft-com:vml" xmlns:wp14="http://schemas.microsoft.com/office/word/2010/wordprocessingDrawing" xmlns:wp="http://schemas.openxmlformats.org/drawingml/2006/wordprocessingDrawing" xmlns:w10="urn:schemas-microsoft-com:office:word" xmlns:w="http://schemas.openxmlformats.org/wordprocessingml/2006/main" xmlns:w14="http://schemas.microsoft.com/office/word/2010/wordml" xmlns:w15="http://schemas.microsoft.com/office/word/2012/wordml" xmlns:w16se="http://schemas.microsoft.com/office/word/2015/wordml/symex" xmlns:wpg="http://schemas.microsoft.com/office/word/2010/wordprocessingGroup" xmlns:wpi="http://schemas.microsoft.com/office/word/2010/wordprocessingInk" xmlns:wne="http://schemas.microsoft.com/office/word/2006/wordml" xmlns:wps="http://schemas.microsoft.com/office/word/2010/wordprocessingShape" mc:Ignorable="w14 w15 w16se wp14">
+<w:document xmlns:wpc="http://schemas.microsoft.com/office/word/2010/wordprocessingCanvas" xmlns:cx="http://schemas.microsoft.com/office/drawing/2014/chartex" xmlns:cx1="http://schemas.microsoft.com/office/drawing/2015/9/8/chartex" xmlns:cx2="http://schemas.microsoft.com/office/drawing/2015/10/21/chartex" xmlns:cx3="http://schemas.microsoft.com/office/drawing/2016/5/9/chartex" xmlns:cx4="http://schemas.microsoft.com/office/drawing/2016/5/10/chartex" xmlns:cx5="http://schemas.microsoft.com/office/drawing/2016/5/11/chartex" xmlns:cx6="http://schemas.microsoft.com/office/drawing/2016/5/12/chartex" xmlns:cx7="http://schemas.microsoft.com/office/drawing/2016/5/13/chartex" xmlns:cx8="http://schemas.microsoft.com/office/drawing/2016/5/14/chartex" xmlns:mc="http://schemas.openxmlformats.org/markup-compatibility/2006" xmlns:aink="http://schemas.microsoft.com/office/drawing/2016/ink" xmlns:am3d="http://schemas.microsoft.com/office/drawing/2017/model3d" xmlns:o="urn:schemas-microsoft-com:office:office" xmlns:oel="http://schemas.microsoft.com/office/2019/extlst" xmlns:r="http://schemas.openxmlformats.org/officeDocument/2006/relationships" xmlns:m="http://schemas.openxmlformats.org/officeDocument/2006/math" xmlns:v="urn:schemas-microsoft-com:vml" xmlns:wp14="http://schemas.microsoft.com/office/word/2010/wordprocessingDrawing" xmlns:wp="http://schemas.openxmlformats.org/drawingml/2006/wordprocessingDrawing" xmlns:w10="urn:schemas-microsoft-com:office:word" xmlns:w="http://schemas.openxmlformats.org/wordprocessingml/2006/main" xmlns:w14="http://schemas.microsoft.com/office/word/2010/wordml" xmlns:w15="http://schemas.microsoft.com/office/word/2012/wordml" xmlns:w16cex="http://schemas.microsoft.com/office/word/2018/wordml/cex" xmlns:w16cid="http://schemas.microsoft.com/office/word/2016/wordml/cid" xmlns:w16="http://schemas.microsoft.com/office/word/2018/wordml" xmlns:w16du="http://schemas.microsoft.com/office/word/2023/wordml/word16du" xmlns:w16sdtdh="http://schemas.microsoft.com/office/word/2020/wordml/sdtdatahash" xmlns:w16sdtfl="http://schemas.microsoft.com/office/word/2024/wordml/sdtformatlock" xmlns:w16se="http://schemas.microsoft.com/office/word/2015/wordml/symex" xmlns:wpg="http://schemas.microsoft.com/office/word/2010/wordprocessingGroup" xmlns:wpi="http://schemas.microsoft.com/office/word/2010/wordprocessingInk" xmlns:wne="http://schemas.microsoft.com/office/word/2006/wordml" xmlns:wps="http://schemas.microsoft.com/office/word/2010/wordprocessingShape" mc:Ignorable="w14 w15 w16se w16cid w16 w16cex w16sdtdh w16sdtfl w16du wp14">
   <w:body>
     <w:p>
       <w:pPr>
@@ -18,7 +18,6 @@
           <w15:appearance w15:val="hidden"/>
           <w:text w:multiLine="1"/>
         </w:sdtPr>
-        <w:sdtEndPr/>
         <w:sdtContent>
           <w:proofErr w:type="spellStart"/>
           <w:r>
@@ -44,13 +43,8 @@
         <w:pStyle w:val="Title2"/>
       </w:pPr>
       <w:r>
-        <w:t xml:space="preserve">Walker Valentinus </w:t>
-      </w:r>
-      <w:proofErr w:type="spellStart"/>
-      <w:r>
-        <w:t>Simanjuntak</w:t>
-      </w:r>
-      <w:proofErr w:type="spellEnd"/>
+        <w:t>Walker Valentinus Simanjuntak</w:t>
+      </w:r>
     </w:p>
     <w:p>
       <w:pPr>
@@ -113,7 +107,6 @@
         <w15:appearance w15:val="hidden"/>
         <w:text/>
       </w:sdtPr>
-      <w:sdtEndPr/>
       <w:sdtContent>
         <w:p>
           <w:pPr>
@@ -208,7 +201,6 @@
           <w15:appearance w15:val="hidden"/>
           <w:text w:multiLine="1"/>
         </w:sdtPr>
-        <w:sdtEndPr/>
         <w:sdtContent>
           <w:proofErr w:type="spellStart"/>
           <w:r>
@@ -246,13 +238,8 @@
         <w:ind w:firstLine="0"/>
         <w:jc w:val="both"/>
       </w:pPr>
-      <w:proofErr w:type="spellStart"/>
-      <w:r>
-        <w:t>Pada</w:t>
-      </w:r>
-      <w:proofErr w:type="spellEnd"/>
-      <w:r>
-        <w:t xml:space="preserve"> </w:t>
+      <w:r>
+        <w:t xml:space="preserve">Pada </w:t>
       </w:r>
       <w:proofErr w:type="spellStart"/>
       <w:r>
@@ -280,10 +267,7 @@
       </w:r>
       <w:proofErr w:type="spellStart"/>
       <w:r>
-        <w:t>di</w:t>
-      </w:r>
-      <w:r>
-        <w:t>gunakan</w:t>
+        <w:t>digunakan</w:t>
       </w:r>
       <w:proofErr w:type="spellEnd"/>
       <w:r>
@@ -338,15 +322,7 @@
       </w:r>
       <w:proofErr w:type="spellEnd"/>
       <w:r>
-        <w:t xml:space="preserve"> </w:t>
-      </w:r>
-      <w:proofErr w:type="spellStart"/>
-      <w:r>
-        <w:t>dan</w:t>
-      </w:r>
-      <w:proofErr w:type="spellEnd"/>
-      <w:r>
-        <w:t xml:space="preserve"> </w:t>
+        <w:t xml:space="preserve"> dan </w:t>
       </w:r>
       <w:proofErr w:type="spellStart"/>
       <w:r>
@@ -410,10 +386,7 @@
       </w:r>
       <w:proofErr w:type="spellEnd"/>
       <w:r>
-        <w:t xml:space="preserve"> label</w:t>
-      </w:r>
-      <w:r>
-        <w:t xml:space="preserve">. </w:t>
+        <w:t xml:space="preserve"> label. </w:t>
       </w:r>
       <w:proofErr w:type="spellStart"/>
       <w:r>
@@ -675,13 +648,8 @@
         <w:pStyle w:val="Heading1"/>
         <w:jc w:val="left"/>
       </w:pPr>
-      <w:proofErr w:type="spellStart"/>
-      <w:r>
-        <w:t>Desain</w:t>
-      </w:r>
-      <w:proofErr w:type="spellEnd"/>
-      <w:r>
-        <w:t xml:space="preserve"> </w:t>
+      <w:r>
+        <w:t xml:space="preserve">Desain </w:t>
       </w:r>
       <w:proofErr w:type="spellStart"/>
       <w:r>
@@ -743,51 +711,43 @@
       </w:r>
       <w:proofErr w:type="spellEnd"/>
       <w:r>
+        <w:t xml:space="preserve">. Metode </w:t>
+      </w:r>
+      <w:proofErr w:type="spellStart"/>
+      <w:r>
+        <w:t>pertama</w:t>
+      </w:r>
+      <w:proofErr w:type="spellEnd"/>
+      <w:r>
+        <w:t xml:space="preserve"> </w:t>
+      </w:r>
+      <w:proofErr w:type="spellStart"/>
+      <w:r>
+        <w:t>adalah</w:t>
+      </w:r>
+      <w:proofErr w:type="spellEnd"/>
+      <w:r>
+        <w:t xml:space="preserve"> </w:t>
+      </w:r>
+      <w:proofErr w:type="spellStart"/>
+      <w:r>
+        <w:t>menggunakan</w:t>
+      </w:r>
+      <w:proofErr w:type="spellEnd"/>
+      <w:r>
+        <w:t xml:space="preserve"> </w:t>
+      </w:r>
+      <w:r>
+        <w:rPr>
+          <w:i/>
+        </w:rPr>
+        <w:t>clustering</w:t>
+      </w:r>
+      <w:r>
         <w:t xml:space="preserve">. </w:t>
       </w:r>
       <w:proofErr w:type="spellStart"/>
       <w:r>
-        <w:t>Metode</w:t>
-      </w:r>
-      <w:proofErr w:type="spellEnd"/>
-      <w:r>
-        <w:t xml:space="preserve"> </w:t>
-      </w:r>
-      <w:proofErr w:type="spellStart"/>
-      <w:r>
-        <w:t>pertama</w:t>
-      </w:r>
-      <w:proofErr w:type="spellEnd"/>
-      <w:r>
-        <w:t xml:space="preserve"> </w:t>
-      </w:r>
-      <w:proofErr w:type="spellStart"/>
-      <w:r>
-        <w:t>adalah</w:t>
-      </w:r>
-      <w:proofErr w:type="spellEnd"/>
-      <w:r>
-        <w:t xml:space="preserve"> </w:t>
-      </w:r>
-      <w:proofErr w:type="spellStart"/>
-      <w:r>
-        <w:t>menggunakan</w:t>
-      </w:r>
-      <w:proofErr w:type="spellEnd"/>
-      <w:r>
-        <w:t xml:space="preserve"> </w:t>
-      </w:r>
-      <w:r>
-        <w:rPr>
-          <w:i/>
-        </w:rPr>
-        <w:t>clustering</w:t>
-      </w:r>
-      <w:r>
-        <w:t xml:space="preserve">. </w:t>
-      </w:r>
-      <w:proofErr w:type="spellStart"/>
-      <w:r>
         <w:t>Tahapan</w:t>
       </w:r>
       <w:proofErr w:type="spellEnd"/>
@@ -800,15 +760,7 @@
       </w:r>
       <w:proofErr w:type="spellEnd"/>
       <w:r>
-        <w:t xml:space="preserve"> </w:t>
-      </w:r>
-      <w:proofErr w:type="spellStart"/>
-      <w:r>
-        <w:t>pada</w:t>
-      </w:r>
-      <w:proofErr w:type="spellEnd"/>
-      <w:r>
-        <w:t xml:space="preserve"> </w:t>
+        <w:t xml:space="preserve"> pada </w:t>
       </w:r>
       <w:proofErr w:type="spellStart"/>
       <w:r>
@@ -840,15 +792,7 @@
       </w:r>
       <w:proofErr w:type="spellEnd"/>
       <w:r>
-        <w:t xml:space="preserve"> </w:t>
-      </w:r>
-      <w:proofErr w:type="spellStart"/>
-      <w:r>
-        <w:t>pada</w:t>
-      </w:r>
-      <w:proofErr w:type="spellEnd"/>
-      <w:r>
-        <w:t xml:space="preserve"> </w:t>
+        <w:t xml:space="preserve"> pada </w:t>
       </w:r>
       <w:proofErr w:type="spellStart"/>
       <w:r>
@@ -894,7 +838,7 @@
           <w:lang w:eastAsia="en-US"/>
         </w:rPr>
         <w:drawing>
-          <wp:inline distT="0" distB="0" distL="0" distR="0">
+          <wp:inline distT="0" distB="0" distL="0" distR="0" wp14:anchorId="7AE9B135" wp14:editId="72404AD1">
             <wp:extent cx="2325199" cy="2711303"/>
             <wp:effectExtent l="0" t="0" r="0" b="0"/>
             <wp:docPr id="1" name="Picture 1"/>
@@ -944,19 +888,11 @@
           <w:color w:val="000000" w:themeColor="text1"/>
         </w:rPr>
       </w:pPr>
-      <w:proofErr w:type="spellStart"/>
-      <w:r>
-        <w:rPr>
-          <w:color w:val="000000" w:themeColor="text1"/>
-        </w:rPr>
-        <w:t>Gambar</w:t>
-      </w:r>
-      <w:proofErr w:type="spellEnd"/>
-      <w:r>
-        <w:rPr>
-          <w:color w:val="000000" w:themeColor="text1"/>
-        </w:rPr>
-        <w:t xml:space="preserve"> x clustering flowchart</w:t>
+      <w:r>
+        <w:rPr>
+          <w:color w:val="000000" w:themeColor="text1"/>
+        </w:rPr>
+        <w:t>Gambar x clustering flowchart</w:t>
       </w:r>
     </w:p>
     <w:p>
@@ -1334,21 +1270,7 @@
         <w:rPr>
           <w:color w:val="000000" w:themeColor="text1"/>
         </w:rPr>
-        <w:t xml:space="preserve">. </w:t>
-      </w:r>
-      <w:proofErr w:type="spellStart"/>
-      <w:r>
-        <w:rPr>
-          <w:color w:val="000000" w:themeColor="text1"/>
-        </w:rPr>
-        <w:t>Langkah</w:t>
-      </w:r>
-      <w:proofErr w:type="spellEnd"/>
-      <w:r>
-        <w:rPr>
-          <w:color w:val="000000" w:themeColor="text1"/>
-        </w:rPr>
-        <w:t xml:space="preserve"> </w:t>
+        <w:t xml:space="preserve">. Langkah </w:t>
       </w:r>
       <w:proofErr w:type="spellStart"/>
       <w:r>
@@ -1718,21 +1640,7 @@
         <w:rPr>
           <w:color w:val="000000" w:themeColor="text1"/>
         </w:rPr>
-        <w:t xml:space="preserve"> </w:t>
-      </w:r>
-      <w:proofErr w:type="spellStart"/>
-      <w:r>
-        <w:rPr>
-          <w:color w:val="000000" w:themeColor="text1"/>
-        </w:rPr>
-        <w:t>dan</w:t>
-      </w:r>
-      <w:proofErr w:type="spellEnd"/>
-      <w:r>
-        <w:rPr>
-          <w:color w:val="000000" w:themeColor="text1"/>
-        </w:rPr>
-        <w:t xml:space="preserve"> </w:t>
+        <w:t xml:space="preserve"> dan </w:t>
       </w:r>
       <w:proofErr w:type="spellStart"/>
       <w:r>
@@ -2424,13 +2332,8 @@
           <w:color w:val="000000" w:themeColor="text1"/>
         </w:rPr>
       </w:pPr>
-      <w:proofErr w:type="spellStart"/>
-      <w:r>
-        <w:t>Metode</w:t>
-      </w:r>
-      <w:proofErr w:type="spellEnd"/>
-      <w:r>
-        <w:t xml:space="preserve"> </w:t>
+      <w:r>
+        <w:t xml:space="preserve">Metode </w:t>
       </w:r>
       <w:proofErr w:type="spellStart"/>
       <w:r>
@@ -2479,15 +2382,7 @@
       </w:r>
       <w:proofErr w:type="spellEnd"/>
       <w:r>
-        <w:t xml:space="preserve"> </w:t>
-      </w:r>
-      <w:proofErr w:type="spellStart"/>
-      <w:r>
-        <w:t>pada</w:t>
-      </w:r>
-      <w:proofErr w:type="spellEnd"/>
-      <w:r>
-        <w:t xml:space="preserve"> </w:t>
+        <w:t xml:space="preserve"> pada </w:t>
       </w:r>
       <w:proofErr w:type="spellStart"/>
       <w:r>
@@ -2519,15 +2414,7 @@
       </w:r>
       <w:proofErr w:type="spellEnd"/>
       <w:r>
-        <w:t xml:space="preserve"> </w:t>
-      </w:r>
-      <w:proofErr w:type="spellStart"/>
-      <w:r>
-        <w:t>pada</w:t>
-      </w:r>
-      <w:proofErr w:type="spellEnd"/>
-      <w:r>
-        <w:t xml:space="preserve"> </w:t>
+        <w:t xml:space="preserve"> pada </w:t>
       </w:r>
       <w:proofErr w:type="spellStart"/>
       <w:r>
@@ -2573,7 +2460,7 @@
           <w:lang w:eastAsia="en-US"/>
         </w:rPr>
         <w:drawing>
-          <wp:inline distT="0" distB="0" distL="0" distR="0">
+          <wp:inline distT="0" distB="0" distL="0" distR="0" wp14:anchorId="27832AD7" wp14:editId="6E0F37C5">
             <wp:extent cx="1428750" cy="2743200"/>
             <wp:effectExtent l="0" t="0" r="0" b="0"/>
             <wp:docPr id="3" name="Picture 3"/>
@@ -2614,26 +2501,534 @@
           </wp:inline>
         </w:drawing>
       </w:r>
-      <w:bookmarkStart w:id="0" w:name="_GoBack"/>
-      <w:bookmarkEnd w:id="0"/>
+    </w:p>
+    <w:p>
+      <w:pPr>
+        <w:ind w:firstLine="0"/>
+        <w:jc w:val="center"/>
+        <w:rPr>
+          <w:color w:val="000000" w:themeColor="text1"/>
+        </w:rPr>
+      </w:pPr>
+      <w:r>
+        <w:rPr>
+          <w:color w:val="000000" w:themeColor="text1"/>
+        </w:rPr>
+        <w:t xml:space="preserve">Gambar x </w:t>
+      </w:r>
+      <w:r>
+        <w:rPr>
+          <w:color w:val="000000" w:themeColor="text1"/>
+        </w:rPr>
+        <w:t>classification</w:t>
+      </w:r>
+      <w:r>
+        <w:rPr>
+          <w:color w:val="000000" w:themeColor="text1"/>
+        </w:rPr>
+        <w:t xml:space="preserve"> flowchart</w:t>
+      </w:r>
+    </w:p>
+    <w:p>
+      <w:pPr>
+        <w:ind w:firstLine="0"/>
+        <w:jc w:val="both"/>
+        <w:rPr>
+          <w:color w:val="000000" w:themeColor="text1"/>
+        </w:rPr>
+      </w:pPr>
+      <w:r>
+        <w:rPr>
+          <w:color w:val="000000" w:themeColor="text1"/>
+        </w:rPr>
+        <w:t xml:space="preserve">Langkah </w:t>
+      </w:r>
+      <w:proofErr w:type="spellStart"/>
+      <w:r>
+        <w:rPr>
+          <w:color w:val="000000" w:themeColor="text1"/>
+        </w:rPr>
+        <w:t>pengerjaan</w:t>
+      </w:r>
+      <w:proofErr w:type="spellEnd"/>
+      <w:r>
+        <w:rPr>
+          <w:color w:val="000000" w:themeColor="text1"/>
+        </w:rPr>
+        <w:t xml:space="preserve"> </w:t>
+      </w:r>
+      <w:proofErr w:type="spellStart"/>
+      <w:r>
+        <w:rPr>
+          <w:color w:val="000000" w:themeColor="text1"/>
+        </w:rPr>
+        <w:t>dimulai</w:t>
+      </w:r>
+      <w:proofErr w:type="spellEnd"/>
+      <w:r>
+        <w:rPr>
+          <w:color w:val="000000" w:themeColor="text1"/>
+        </w:rPr>
+        <w:t xml:space="preserve"> </w:t>
+      </w:r>
+      <w:proofErr w:type="spellStart"/>
+      <w:r>
+        <w:rPr>
+          <w:color w:val="000000" w:themeColor="text1"/>
+        </w:rPr>
+        <w:t>dari</w:t>
+      </w:r>
+      <w:proofErr w:type="spellEnd"/>
+      <w:r>
+        <w:rPr>
+          <w:color w:val="000000" w:themeColor="text1"/>
+        </w:rPr>
+        <w:t xml:space="preserve"> </w:t>
+      </w:r>
+      <w:proofErr w:type="spellStart"/>
+      <w:r>
+        <w:rPr>
+          <w:color w:val="000000" w:themeColor="text1"/>
+        </w:rPr>
+        <w:t>membaca</w:t>
+      </w:r>
+      <w:proofErr w:type="spellEnd"/>
+      <w:r>
+        <w:rPr>
+          <w:color w:val="000000" w:themeColor="text1"/>
+        </w:rPr>
+        <w:t xml:space="preserve"> dataset </w:t>
+      </w:r>
+      <w:proofErr w:type="spellStart"/>
+      <w:r>
+        <w:rPr>
+          <w:color w:val="000000" w:themeColor="text1"/>
+        </w:rPr>
+        <w:t>hasil</w:t>
+      </w:r>
+      <w:proofErr w:type="spellEnd"/>
+      <w:r>
+        <w:rPr>
+          <w:color w:val="000000" w:themeColor="text1"/>
+        </w:rPr>
+        <w:t xml:space="preserve"> clustering yang </w:t>
+      </w:r>
+      <w:proofErr w:type="spellStart"/>
+      <w:r>
+        <w:rPr>
+          <w:color w:val="000000" w:themeColor="text1"/>
+        </w:rPr>
+        <w:t>sudah</w:t>
+      </w:r>
+      <w:proofErr w:type="spellEnd"/>
+      <w:r>
+        <w:rPr>
+          <w:color w:val="000000" w:themeColor="text1"/>
+        </w:rPr>
+        <w:t xml:space="preserve"> </w:t>
+      </w:r>
+      <w:proofErr w:type="spellStart"/>
+      <w:r>
+        <w:rPr>
+          <w:color w:val="000000" w:themeColor="text1"/>
+        </w:rPr>
+        <w:t>dilakukan</w:t>
+      </w:r>
+      <w:proofErr w:type="spellEnd"/>
+      <w:r>
+        <w:rPr>
+          <w:color w:val="000000" w:themeColor="text1"/>
+        </w:rPr>
+        <w:t xml:space="preserve"> pada </w:t>
+      </w:r>
+      <w:proofErr w:type="spellStart"/>
+      <w:r>
+        <w:rPr>
+          <w:color w:val="000000" w:themeColor="text1"/>
+        </w:rPr>
+        <w:t>metode</w:t>
+      </w:r>
+      <w:proofErr w:type="spellEnd"/>
+      <w:r>
+        <w:rPr>
+          <w:color w:val="000000" w:themeColor="text1"/>
+        </w:rPr>
+        <w:t xml:space="preserve"> </w:t>
+      </w:r>
+      <w:proofErr w:type="spellStart"/>
+      <w:r>
+        <w:rPr>
+          <w:color w:val="000000" w:themeColor="text1"/>
+        </w:rPr>
+        <w:t>pertama</w:t>
+      </w:r>
+      <w:proofErr w:type="spellEnd"/>
+      <w:r>
+        <w:rPr>
+          <w:color w:val="000000" w:themeColor="text1"/>
+        </w:rPr>
+        <w:t xml:space="preserve">. </w:t>
+      </w:r>
+      <w:proofErr w:type="spellStart"/>
+      <w:r>
+        <w:rPr>
+          <w:color w:val="000000" w:themeColor="text1"/>
+        </w:rPr>
+        <w:t>Setelah</w:t>
+      </w:r>
+      <w:proofErr w:type="spellEnd"/>
+      <w:r>
+        <w:rPr>
+          <w:color w:val="000000" w:themeColor="text1"/>
+        </w:rPr>
+        <w:t xml:space="preserve"> </w:t>
+      </w:r>
+      <w:proofErr w:type="spellStart"/>
+      <w:r>
+        <w:rPr>
+          <w:color w:val="000000" w:themeColor="text1"/>
+        </w:rPr>
+        <w:t>itu</w:t>
+      </w:r>
+      <w:proofErr w:type="spellEnd"/>
+      <w:r>
+        <w:rPr>
+          <w:color w:val="000000" w:themeColor="text1"/>
+        </w:rPr>
+        <w:t xml:space="preserve">, dataset </w:t>
+      </w:r>
+      <w:proofErr w:type="spellStart"/>
+      <w:r>
+        <w:rPr>
+          <w:color w:val="000000" w:themeColor="text1"/>
+        </w:rPr>
+        <w:t>akan</w:t>
+      </w:r>
+      <w:proofErr w:type="spellEnd"/>
+      <w:r>
+        <w:rPr>
+          <w:color w:val="000000" w:themeColor="text1"/>
+        </w:rPr>
+        <w:t xml:space="preserve"> </w:t>
+      </w:r>
+      <w:proofErr w:type="spellStart"/>
+      <w:r>
+        <w:rPr>
+          <w:color w:val="000000" w:themeColor="text1"/>
+        </w:rPr>
+        <w:t>dibagi</w:t>
+      </w:r>
+      <w:proofErr w:type="spellEnd"/>
+      <w:r>
+        <w:rPr>
+          <w:color w:val="000000" w:themeColor="text1"/>
+        </w:rPr>
+        <w:t xml:space="preserve"> </w:t>
+      </w:r>
+      <w:proofErr w:type="spellStart"/>
+      <w:r>
+        <w:rPr>
+          <w:color w:val="000000" w:themeColor="text1"/>
+        </w:rPr>
+        <w:t>menjadi</w:t>
+      </w:r>
+      <w:proofErr w:type="spellEnd"/>
+      <w:r>
+        <w:rPr>
+          <w:color w:val="000000" w:themeColor="text1"/>
+        </w:rPr>
+        <w:t xml:space="preserve"> </w:t>
+      </w:r>
+      <w:proofErr w:type="spellStart"/>
+      <w:r>
+        <w:rPr>
+          <w:color w:val="000000" w:themeColor="text1"/>
+        </w:rPr>
+        <w:t>beberapa</w:t>
+      </w:r>
+      <w:proofErr w:type="spellEnd"/>
+      <w:r>
+        <w:rPr>
+          <w:color w:val="000000" w:themeColor="text1"/>
+        </w:rPr>
+        <w:t xml:space="preserve"> split </w:t>
+      </w:r>
+      <w:proofErr w:type="spellStart"/>
+      <w:r>
+        <w:rPr>
+          <w:color w:val="000000" w:themeColor="text1"/>
+        </w:rPr>
+        <w:t>yaitu</w:t>
+      </w:r>
+      <w:proofErr w:type="spellEnd"/>
+      <w:r>
+        <w:rPr>
+          <w:color w:val="000000" w:themeColor="text1"/>
+        </w:rPr>
+        <w:t xml:space="preserve"> train, test, dan val. </w:t>
+      </w:r>
+      <w:proofErr w:type="spellStart"/>
+      <w:r>
+        <w:rPr>
+          <w:color w:val="000000" w:themeColor="text1"/>
+        </w:rPr>
+        <w:t>Ketiga</w:t>
+      </w:r>
+      <w:proofErr w:type="spellEnd"/>
+      <w:r>
+        <w:rPr>
+          <w:color w:val="000000" w:themeColor="text1"/>
+        </w:rPr>
+        <w:t xml:space="preserve"> split </w:t>
+      </w:r>
+      <w:proofErr w:type="spellStart"/>
+      <w:r>
+        <w:rPr>
+          <w:color w:val="000000" w:themeColor="text1"/>
+        </w:rPr>
+        <w:t>ini</w:t>
+      </w:r>
+      <w:proofErr w:type="spellEnd"/>
+      <w:r>
+        <w:rPr>
+          <w:color w:val="000000" w:themeColor="text1"/>
+        </w:rPr>
+        <w:t xml:space="preserve"> </w:t>
+      </w:r>
+      <w:proofErr w:type="spellStart"/>
+      <w:r>
+        <w:rPr>
+          <w:color w:val="000000" w:themeColor="text1"/>
+        </w:rPr>
+        <w:t>akan</w:t>
+      </w:r>
+      <w:proofErr w:type="spellEnd"/>
+      <w:r>
+        <w:rPr>
+          <w:color w:val="000000" w:themeColor="text1"/>
+        </w:rPr>
+        <w:t xml:space="preserve"> </w:t>
+      </w:r>
+      <w:proofErr w:type="spellStart"/>
+      <w:r>
+        <w:rPr>
+          <w:color w:val="000000" w:themeColor="text1"/>
+        </w:rPr>
+        <w:t>digunakan</w:t>
+      </w:r>
+      <w:proofErr w:type="spellEnd"/>
+      <w:r>
+        <w:rPr>
+          <w:color w:val="000000" w:themeColor="text1"/>
+        </w:rPr>
+        <w:t xml:space="preserve"> </w:t>
+      </w:r>
+      <w:proofErr w:type="spellStart"/>
+      <w:r>
+        <w:rPr>
+          <w:color w:val="000000" w:themeColor="text1"/>
+        </w:rPr>
+        <w:t>untuk</w:t>
+      </w:r>
+      <w:proofErr w:type="spellEnd"/>
+      <w:r>
+        <w:rPr>
+          <w:color w:val="000000" w:themeColor="text1"/>
+        </w:rPr>
+        <w:t xml:space="preserve"> </w:t>
+      </w:r>
+      <w:proofErr w:type="spellStart"/>
+      <w:r>
+        <w:rPr>
+          <w:color w:val="000000" w:themeColor="text1"/>
+        </w:rPr>
+        <w:t>melatih</w:t>
+      </w:r>
+      <w:proofErr w:type="spellEnd"/>
+      <w:r>
+        <w:rPr>
+          <w:color w:val="000000" w:themeColor="text1"/>
+        </w:rPr>
+        <w:t xml:space="preserve"> (</w:t>
+      </w:r>
+      <w:proofErr w:type="spellStart"/>
+      <w:r>
+        <w:rPr>
+          <w:color w:val="000000" w:themeColor="text1"/>
+        </w:rPr>
+        <w:t>membangun</w:t>
+      </w:r>
+      <w:proofErr w:type="spellEnd"/>
+      <w:r>
+        <w:rPr>
+          <w:color w:val="000000" w:themeColor="text1"/>
+        </w:rPr>
+        <w:t xml:space="preserve">) dan </w:t>
+      </w:r>
+      <w:proofErr w:type="spellStart"/>
+      <w:r>
+        <w:rPr>
+          <w:color w:val="000000" w:themeColor="text1"/>
+        </w:rPr>
+        <w:t>mengevaluasi</w:t>
+      </w:r>
+      <w:proofErr w:type="spellEnd"/>
+      <w:r>
+        <w:rPr>
+          <w:color w:val="000000" w:themeColor="text1"/>
+        </w:rPr>
+        <w:t xml:space="preserve"> </w:t>
+      </w:r>
+      <w:proofErr w:type="spellStart"/>
+      <w:r>
+        <w:rPr>
+          <w:color w:val="000000" w:themeColor="text1"/>
+        </w:rPr>
+        <w:t>performa</w:t>
+      </w:r>
+      <w:proofErr w:type="spellEnd"/>
+      <w:r>
+        <w:rPr>
+          <w:color w:val="000000" w:themeColor="text1"/>
+        </w:rPr>
+        <w:t xml:space="preserve"> model.</w:t>
+      </w:r>
     </w:p>
     <w:p>
       <w:pPr>
         <w:pStyle w:val="Heading2"/>
       </w:pPr>
       <w:r>
-        <w:t>Heading 2</w:t>
+        <w:lastRenderedPageBreak/>
+        <w:t>Dataset</w:t>
       </w:r>
     </w:p>
     <w:p>
       <w:pPr>
         <w:pStyle w:val="NoSpacing"/>
+        <w:jc w:val="both"/>
       </w:pPr>
-      <w:proofErr w:type="spellStart"/>
-      <w:r>
-        <w:t>Penjelasan</w:t>
-      </w:r>
-      <w:proofErr w:type="spellEnd"/>
+      <w:r>
+        <w:t xml:space="preserve">Dataset </w:t>
+      </w:r>
+      <w:r>
+        <w:t xml:space="preserve">yang </w:t>
+      </w:r>
+      <w:proofErr w:type="spellStart"/>
+      <w:r>
+        <w:t>digunakan</w:t>
+      </w:r>
+      <w:proofErr w:type="spellEnd"/>
+      <w:r>
+        <w:t xml:space="preserve"> Adalah </w:t>
+      </w:r>
+      <w:proofErr w:type="spellStart"/>
+      <w:r>
+        <w:t>hasil</w:t>
+      </w:r>
+      <w:proofErr w:type="spellEnd"/>
+      <w:r>
+        <w:t xml:space="preserve"> </w:t>
+      </w:r>
+      <w:proofErr w:type="spellStart"/>
+      <w:r>
+        <w:t>modifikasi</w:t>
+      </w:r>
+      <w:proofErr w:type="spellEnd"/>
+      <w:r>
+        <w:t xml:space="preserve"> </w:t>
+      </w:r>
+      <w:proofErr w:type="spellStart"/>
+      <w:r>
+        <w:t>tim</w:t>
+      </w:r>
+      <w:proofErr w:type="spellEnd"/>
+      <w:r>
+        <w:t xml:space="preserve"> </w:t>
+      </w:r>
+      <w:proofErr w:type="spellStart"/>
+      <w:r>
+        <w:t>Dicoding</w:t>
+      </w:r>
+      <w:proofErr w:type="spellEnd"/>
+      <w:r>
+        <w:t xml:space="preserve"> </w:t>
+      </w:r>
+      <w:proofErr w:type="spellStart"/>
+      <w:r>
+        <w:t>dari</w:t>
+      </w:r>
+      <w:proofErr w:type="spellEnd"/>
+      <w:r>
+        <w:t xml:space="preserve"> dataset Kaggle “Bank Transaction Dataset for Fraud Detection” </w:t>
+      </w:r>
+      <w:r>
+        <w:t xml:space="preserve">yang </w:t>
+      </w:r>
+      <w:proofErr w:type="spellStart"/>
+      <w:r>
+        <w:t>dilakukan</w:t>
+      </w:r>
+      <w:proofErr w:type="spellEnd"/>
+      <w:r>
+        <w:t xml:space="preserve"> </w:t>
+      </w:r>
+      <w:proofErr w:type="spellStart"/>
+      <w:r>
+        <w:t>untuk</w:t>
+      </w:r>
+      <w:proofErr w:type="spellEnd"/>
+      <w:r>
+        <w:t xml:space="preserve"> </w:t>
+      </w:r>
+      <w:proofErr w:type="spellStart"/>
+      <w:r>
+        <w:t>penilaian</w:t>
+      </w:r>
+      <w:proofErr w:type="spellEnd"/>
+      <w:r>
+        <w:t xml:space="preserve"> </w:t>
+      </w:r>
+      <w:proofErr w:type="spellStart"/>
+      <w:r>
+        <w:t>kriteria</w:t>
+      </w:r>
+      <w:proofErr w:type="spellEnd"/>
+      <w:r>
+        <w:t xml:space="preserve"> </w:t>
+      </w:r>
+      <w:proofErr w:type="spellStart"/>
+      <w:r>
+        <w:t>pemenang</w:t>
+      </w:r>
+      <w:proofErr w:type="spellEnd"/>
+      <w:r>
+        <w:t xml:space="preserve">. Dataset </w:t>
+      </w:r>
+      <w:proofErr w:type="spellStart"/>
+      <w:r>
+        <w:t>terdiri</w:t>
+      </w:r>
+      <w:proofErr w:type="spellEnd"/>
+      <w:r>
+        <w:t xml:space="preserve"> </w:t>
+      </w:r>
+      <w:proofErr w:type="spellStart"/>
+      <w:r>
+        <w:t>dari</w:t>
+      </w:r>
+      <w:proofErr w:type="spellEnd"/>
+      <w:r>
+        <w:t xml:space="preserve"> 2537 baris dan 16 </w:t>
+      </w:r>
+      <w:proofErr w:type="spellStart"/>
+      <w:r>
+        <w:t>kolom</w:t>
+      </w:r>
+      <w:proofErr w:type="spellEnd"/>
+      <w:r>
+        <w:t>.</w:t>
+      </w:r>
     </w:p>
     <w:p>
       <w:pPr>
@@ -2664,7 +3059,6 @@
         <w:ind w:firstLine="0"/>
       </w:pPr>
       <w:r>
-        <w:lastRenderedPageBreak/>
         <w:t>Heading 4</w:t>
       </w:r>
     </w:p>
@@ -2689,7 +3083,6 @@
           <w:docPartUnique/>
         </w:docPartObj>
       </w:sdtPr>
-      <w:sdtEndPr/>
       <w:sdtContent>
         <w:p>
           <w:pPr>
@@ -2786,7 +3179,6 @@
         <w:showingPlcHdr/>
         <w15:appearance w15:val="hidden"/>
       </w:sdtPr>
-      <w:sdtEndPr/>
       <w:sdtContent>
         <w:p>
           <w:pPr>
@@ -2870,7 +3262,6 @@
         <w15:appearance w15:val="hidden"/>
         <w:text/>
       </w:sdtPr>
-      <w:sdtEndPr/>
       <w:sdtContent>
         <w:p>
           <w:pPr>
@@ -2917,7 +3308,6 @@
             <w:showingPlcHdr/>
             <w15:appearance w15:val="hidden"/>
           </w:sdtPr>
-          <w:sdtEndPr/>
           <w:sdtContent>
             <w:tc>
               <w:tcPr>
@@ -2943,7 +3333,6 @@
             <w:showingPlcHdr/>
             <w15:appearance w15:val="hidden"/>
           </w:sdtPr>
-          <w:sdtEndPr/>
           <w:sdtContent>
             <w:tc>
               <w:tcPr>
@@ -2969,7 +3358,6 @@
             <w:showingPlcHdr/>
             <w15:appearance w15:val="hidden"/>
           </w:sdtPr>
-          <w:sdtEndPr/>
           <w:sdtContent>
             <w:tc>
               <w:tcPr>
@@ -2995,7 +3383,6 @@
             <w:showingPlcHdr/>
             <w15:appearance w15:val="hidden"/>
           </w:sdtPr>
-          <w:sdtEndPr/>
           <w:sdtContent>
             <w:tc>
               <w:tcPr>
@@ -3021,7 +3408,6 @@
             <w:showingPlcHdr/>
             <w15:appearance w15:val="hidden"/>
           </w:sdtPr>
-          <w:sdtEndPr/>
           <w:sdtContent>
             <w:tc>
               <w:tcPr>
@@ -3049,7 +3435,6 @@
             <w:showingPlcHdr/>
             <w15:appearance w15:val="hidden"/>
           </w:sdtPr>
-          <w:sdtEndPr/>
           <w:sdtContent>
             <w:tc>
               <w:tcPr>
@@ -3075,7 +3460,6 @@
             <w:showingPlcHdr/>
             <w15:appearance w15:val="hidden"/>
           </w:sdtPr>
-          <w:sdtEndPr/>
           <w:sdtContent>
             <w:tc>
               <w:tcPr>
@@ -3101,7 +3485,6 @@
             <w:showingPlcHdr/>
             <w15:appearance w15:val="hidden"/>
           </w:sdtPr>
-          <w:sdtEndPr/>
           <w:sdtContent>
             <w:tc>
               <w:tcPr>
@@ -3127,7 +3510,6 @@
             <w:showingPlcHdr/>
             <w15:appearance w15:val="hidden"/>
           </w:sdtPr>
-          <w:sdtEndPr/>
           <w:sdtContent>
             <w:tc>
               <w:tcPr>
@@ -3153,7 +3535,6 @@
             <w:showingPlcHdr/>
             <w15:appearance w15:val="hidden"/>
           </w:sdtPr>
-          <w:sdtEndPr/>
           <w:sdtContent>
             <w:tc>
               <w:tcPr>
@@ -3181,7 +3562,6 @@
             <w:showingPlcHdr/>
             <w15:appearance w15:val="hidden"/>
           </w:sdtPr>
-          <w:sdtEndPr/>
           <w:sdtContent>
             <w:tc>
               <w:tcPr>
@@ -3207,7 +3587,6 @@
             <w:showingPlcHdr/>
             <w15:appearance w15:val="hidden"/>
           </w:sdtPr>
-          <w:sdtEndPr/>
           <w:sdtContent>
             <w:tc>
               <w:tcPr>
@@ -3233,7 +3612,6 @@
             <w:showingPlcHdr/>
             <w15:appearance w15:val="hidden"/>
           </w:sdtPr>
-          <w:sdtEndPr/>
           <w:sdtContent>
             <w:tc>
               <w:tcPr>
@@ -3259,7 +3637,6 @@
             <w:showingPlcHdr/>
             <w15:appearance w15:val="hidden"/>
           </w:sdtPr>
-          <w:sdtEndPr/>
           <w:sdtContent>
             <w:tc>
               <w:tcPr>
@@ -3285,7 +3662,6 @@
             <w:showingPlcHdr/>
             <w15:appearance w15:val="hidden"/>
           </w:sdtPr>
-          <w:sdtEndPr/>
           <w:sdtContent>
             <w:tc>
               <w:tcPr>
@@ -3313,7 +3689,6 @@
             <w:showingPlcHdr/>
             <w15:appearance w15:val="hidden"/>
           </w:sdtPr>
-          <w:sdtEndPr/>
           <w:sdtContent>
             <w:tc>
               <w:tcPr>
@@ -3339,7 +3714,6 @@
             <w:showingPlcHdr/>
             <w15:appearance w15:val="hidden"/>
           </w:sdtPr>
-          <w:sdtEndPr/>
           <w:sdtContent>
             <w:tc>
               <w:tcPr>
@@ -3365,7 +3739,6 @@
             <w:showingPlcHdr/>
             <w15:appearance w15:val="hidden"/>
           </w:sdtPr>
-          <w:sdtEndPr/>
           <w:sdtContent>
             <w:tc>
               <w:tcPr>
@@ -3391,7 +3764,6 @@
             <w:showingPlcHdr/>
             <w15:appearance w15:val="hidden"/>
           </w:sdtPr>
-          <w:sdtEndPr/>
           <w:sdtContent>
             <w:tc>
               <w:tcPr>
@@ -3417,7 +3789,6 @@
             <w:showingPlcHdr/>
             <w15:appearance w15:val="hidden"/>
           </w:sdtPr>
-          <w:sdtEndPr/>
           <w:sdtContent>
             <w:tc>
               <w:tcPr>
@@ -3445,7 +3816,6 @@
             <w:showingPlcHdr/>
             <w15:appearance w15:val="hidden"/>
           </w:sdtPr>
-          <w:sdtEndPr/>
           <w:sdtContent>
             <w:tc>
               <w:tcPr>
@@ -3471,7 +3841,6 @@
             <w:showingPlcHdr/>
             <w15:appearance w15:val="hidden"/>
           </w:sdtPr>
-          <w:sdtEndPr/>
           <w:sdtContent>
             <w:tc>
               <w:tcPr>
@@ -3497,7 +3866,6 @@
             <w:showingPlcHdr/>
             <w15:appearance w15:val="hidden"/>
           </w:sdtPr>
-          <w:sdtEndPr/>
           <w:sdtContent>
             <w:tc>
               <w:tcPr>
@@ -3523,7 +3891,6 @@
             <w:showingPlcHdr/>
             <w15:appearance w15:val="hidden"/>
           </w:sdtPr>
-          <w:sdtEndPr/>
           <w:sdtContent>
             <w:tc>
               <w:tcPr>
@@ -3549,7 +3916,6 @@
             <w:showingPlcHdr/>
             <w15:appearance w15:val="hidden"/>
           </w:sdtPr>
-          <w:sdtEndPr/>
           <w:sdtContent>
             <w:tc>
               <w:tcPr>
@@ -3577,7 +3943,6 @@
             <w:showingPlcHdr/>
             <w15:appearance w15:val="hidden"/>
           </w:sdtPr>
-          <w:sdtEndPr/>
           <w:sdtContent>
             <w:tc>
               <w:tcPr>
@@ -3603,7 +3968,6 @@
             <w:showingPlcHdr/>
             <w15:appearance w15:val="hidden"/>
           </w:sdtPr>
-          <w:sdtEndPr/>
           <w:sdtContent>
             <w:tc>
               <w:tcPr>
@@ -3629,7 +3993,6 @@
             <w:showingPlcHdr/>
             <w15:appearance w15:val="hidden"/>
           </w:sdtPr>
-          <w:sdtEndPr/>
           <w:sdtContent>
             <w:tc>
               <w:tcPr>
@@ -3655,7 +4018,6 @@
             <w:showingPlcHdr/>
             <w15:appearance w15:val="hidden"/>
           </w:sdtPr>
-          <w:sdtEndPr/>
           <w:sdtContent>
             <w:tc>
               <w:tcPr>
@@ -3681,7 +4043,6 @@
             <w:showingPlcHdr/>
             <w15:appearance w15:val="hidden"/>
           </w:sdtPr>
-          <w:sdtEndPr/>
           <w:sdtContent>
             <w:tc>
               <w:tcPr>
@@ -3709,7 +4070,6 @@
             <w:showingPlcHdr/>
             <w15:appearance w15:val="hidden"/>
           </w:sdtPr>
-          <w:sdtEndPr/>
           <w:sdtContent>
             <w:tc>
               <w:tcPr>
@@ -3735,7 +4095,6 @@
             <w:showingPlcHdr/>
             <w15:appearance w15:val="hidden"/>
           </w:sdtPr>
-          <w:sdtEndPr/>
           <w:sdtContent>
             <w:tc>
               <w:tcPr>
@@ -3761,7 +4120,6 @@
             <w:showingPlcHdr/>
             <w15:appearance w15:val="hidden"/>
           </w:sdtPr>
-          <w:sdtEndPr/>
           <w:sdtContent>
             <w:tc>
               <w:tcPr>
@@ -3787,7 +4145,6 @@
             <w:showingPlcHdr/>
             <w15:appearance w15:val="hidden"/>
           </w:sdtPr>
-          <w:sdtEndPr/>
           <w:sdtContent>
             <w:tc>
               <w:tcPr>
@@ -3813,7 +4170,6 @@
             <w:showingPlcHdr/>
             <w15:appearance w15:val="hidden"/>
           </w:sdtPr>
-          <w:sdtEndPr/>
           <w:sdtContent>
             <w:tc>
               <w:tcPr>
@@ -3854,7 +4210,6 @@
           <w:showingPlcHdr/>
           <w15:appearance w15:val="hidden"/>
         </w:sdtPr>
-        <w:sdtEndPr/>
         <w:sdtContent>
           <w:r>
             <w:t>[Place all tables for your paper in a tables section, following references (and, if applicable, footnotes).  Start a new page for each table, include a table number and table title for each, as shown on this page.  All explanatory text appears in a table note that follows the table, such as this one.  Use the Table/Figure style, available on the Home tab, in the Styles gallery, to get the spacing between table and note.  Tables in APA format can use single or 1.5 line spacing.  Include a heading for every row and column, even if the content seems obvious.  A default table style has been setup for this template that fits APA guidelines.  To insert a table, on the Insert tab, click Table.]</w:t>
@@ -3874,7 +4229,6 @@
         <w:showingPlcHdr/>
         <w15:appearance w15:val="hidden"/>
       </w:sdtPr>
-      <w:sdtEndPr/>
       <w:sdtContent>
         <w:p>
           <w:pPr>
@@ -3896,7 +4250,7 @@
           <w:lang w:eastAsia="en-US"/>
         </w:rPr>
         <w:drawing>
-          <wp:inline distT="0" distB="0" distL="0" distR="0">
+          <wp:inline distT="0" distB="0" distL="0" distR="0" wp14:anchorId="58DB6D36" wp14:editId="74F99924">
             <wp:extent cx="5943600" cy="3200400"/>
             <wp:effectExtent l="0" t="0" r="0" b="0"/>
             <wp:docPr id="2" name="Chart 2" descr="Clustered column chart showing the values of 3 series for 4 categories"/>
@@ -3936,7 +4290,6 @@
           <w15:appearance w15:val="hidden"/>
           <w:text/>
         </w:sdtPr>
-        <w:sdtEndPr/>
         <w:sdtContent>
           <w:r>
             <w:t>[Include all figures in their own section, following references (and footnotes and tables, if applicable).  Include a numbered caption for each figure.  Use the Table/Figure style for easy spacing between figure and caption.]</w:t>
@@ -3979,7 +4332,7 @@
 </file>
 
 <file path=word/endnotes.xml><?xml version="1.0" encoding="utf-8"?>
-<w:endnotes xmlns:wpc="http://schemas.microsoft.com/office/word/2010/wordprocessingCanvas" xmlns:cx="http://schemas.microsoft.com/office/drawing/2014/chartex" xmlns:mc="http://schemas.openxmlformats.org/markup-compatibility/2006" xmlns:o="urn:schemas-microsoft-com:office:office" xmlns:r="http://schemas.openxmlformats.org/officeDocument/2006/relationships" xmlns:m="http://schemas.openxmlformats.org/officeDocument/2006/math" xmlns:v="urn:schemas-microsoft-com:vml" xmlns:wp14="http://schemas.microsoft.com/office/word/2010/wordprocessingDrawing" xmlns:wp="http://schemas.openxmlformats.org/drawingml/2006/wordprocessingDrawing" xmlns:w10="urn:schemas-microsoft-com:office:word" xmlns:w="http://schemas.openxmlformats.org/wordprocessingml/2006/main" xmlns:w14="http://schemas.microsoft.com/office/word/2010/wordml" xmlns:w15="http://schemas.microsoft.com/office/word/2012/wordml" xmlns:w16se="http://schemas.microsoft.com/office/word/2015/wordml/symex" xmlns:wpg="http://schemas.microsoft.com/office/word/2010/wordprocessingGroup" xmlns:wpi="http://schemas.microsoft.com/office/word/2010/wordprocessingInk" xmlns:wne="http://schemas.microsoft.com/office/word/2006/wordml" xmlns:wps="http://schemas.microsoft.com/office/word/2010/wordprocessingShape" mc:Ignorable="w14 w15 w16se wp14">
+<w:endnotes xmlns:wpc="http://schemas.microsoft.com/office/word/2010/wordprocessingCanvas" xmlns:cx="http://schemas.microsoft.com/office/drawing/2014/chartex" xmlns:cx1="http://schemas.microsoft.com/office/drawing/2015/9/8/chartex" xmlns:cx2="http://schemas.microsoft.com/office/drawing/2015/10/21/chartex" xmlns:cx3="http://schemas.microsoft.com/office/drawing/2016/5/9/chartex" xmlns:cx4="http://schemas.microsoft.com/office/drawing/2016/5/10/chartex" xmlns:cx5="http://schemas.microsoft.com/office/drawing/2016/5/11/chartex" xmlns:cx6="http://schemas.microsoft.com/office/drawing/2016/5/12/chartex" xmlns:cx7="http://schemas.microsoft.com/office/drawing/2016/5/13/chartex" xmlns:cx8="http://schemas.microsoft.com/office/drawing/2016/5/14/chartex" xmlns:mc="http://schemas.openxmlformats.org/markup-compatibility/2006" xmlns:aink="http://schemas.microsoft.com/office/drawing/2016/ink" xmlns:am3d="http://schemas.microsoft.com/office/drawing/2017/model3d" xmlns:o="urn:schemas-microsoft-com:office:office" xmlns:oel="http://schemas.microsoft.com/office/2019/extlst" xmlns:r="http://schemas.openxmlformats.org/officeDocument/2006/relationships" xmlns:m="http://schemas.openxmlformats.org/officeDocument/2006/math" xmlns:v="urn:schemas-microsoft-com:vml" xmlns:wp14="http://schemas.microsoft.com/office/word/2010/wordprocessingDrawing" xmlns:wp="http://schemas.openxmlformats.org/drawingml/2006/wordprocessingDrawing" xmlns:w10="urn:schemas-microsoft-com:office:word" xmlns:w="http://schemas.openxmlformats.org/wordprocessingml/2006/main" xmlns:w14="http://schemas.microsoft.com/office/word/2010/wordml" xmlns:w15="http://schemas.microsoft.com/office/word/2012/wordml" xmlns:w16cex="http://schemas.microsoft.com/office/word/2018/wordml/cex" xmlns:w16cid="http://schemas.microsoft.com/office/word/2016/wordml/cid" xmlns:w16="http://schemas.microsoft.com/office/word/2018/wordml" xmlns:w16du="http://schemas.microsoft.com/office/word/2023/wordml/word16du" xmlns:w16sdtdh="http://schemas.microsoft.com/office/word/2020/wordml/sdtdatahash" xmlns:w16sdtfl="http://schemas.microsoft.com/office/word/2024/wordml/sdtformatlock" xmlns:w16se="http://schemas.microsoft.com/office/word/2015/wordml/symex" xmlns:wpg="http://schemas.microsoft.com/office/word/2010/wordprocessingGroup" xmlns:wpi="http://schemas.microsoft.com/office/word/2010/wordprocessingInk" xmlns:wne="http://schemas.microsoft.com/office/word/2006/wordml" xmlns:wps="http://schemas.microsoft.com/office/word/2010/wordprocessingShape" mc:Ignorable="w14 w15 w16se w16cid w16 w16cex w16sdtdh w16sdtfl w16du wp14">
   <w:endnote w:type="separator" w:id="-1">
     <w:p>
       <w:pPr>
@@ -4006,7 +4359,7 @@
 </file>
 
 <file path=word/footnotes.xml><?xml version="1.0" encoding="utf-8"?>
-<w:footnotes xmlns:wpc="http://schemas.microsoft.com/office/word/2010/wordprocessingCanvas" xmlns:cx="http://schemas.microsoft.com/office/drawing/2014/chartex" xmlns:mc="http://schemas.openxmlformats.org/markup-compatibility/2006" xmlns:o="urn:schemas-microsoft-com:office:office" xmlns:r="http://schemas.openxmlformats.org/officeDocument/2006/relationships" xmlns:m="http://schemas.openxmlformats.org/officeDocument/2006/math" xmlns:v="urn:schemas-microsoft-com:vml" xmlns:wp14="http://schemas.microsoft.com/office/word/2010/wordprocessingDrawing" xmlns:wp="http://schemas.openxmlformats.org/drawingml/2006/wordprocessingDrawing" xmlns:w10="urn:schemas-microsoft-com:office:word" xmlns:w="http://schemas.openxmlformats.org/wordprocessingml/2006/main" xmlns:w14="http://schemas.microsoft.com/office/word/2010/wordml" xmlns:w15="http://schemas.microsoft.com/office/word/2012/wordml" xmlns:w16se="http://schemas.microsoft.com/office/word/2015/wordml/symex" xmlns:wpg="http://schemas.microsoft.com/office/word/2010/wordprocessingGroup" xmlns:wpi="http://schemas.microsoft.com/office/word/2010/wordprocessingInk" xmlns:wne="http://schemas.microsoft.com/office/word/2006/wordml" xmlns:wps="http://schemas.microsoft.com/office/word/2010/wordprocessingShape" mc:Ignorable="w14 w15 w16se wp14">
+<w:footnotes xmlns:wpc="http://schemas.microsoft.com/office/word/2010/wordprocessingCanvas" xmlns:cx="http://schemas.microsoft.com/office/drawing/2014/chartex" xmlns:cx1="http://schemas.microsoft.com/office/drawing/2015/9/8/chartex" xmlns:cx2="http://schemas.microsoft.com/office/drawing/2015/10/21/chartex" xmlns:cx3="http://schemas.microsoft.com/office/drawing/2016/5/9/chartex" xmlns:cx4="http://schemas.microsoft.com/office/drawing/2016/5/10/chartex" xmlns:cx5="http://schemas.microsoft.com/office/drawing/2016/5/11/chartex" xmlns:cx6="http://schemas.microsoft.com/office/drawing/2016/5/12/chartex" xmlns:cx7="http://schemas.microsoft.com/office/drawing/2016/5/13/chartex" xmlns:cx8="http://schemas.microsoft.com/office/drawing/2016/5/14/chartex" xmlns:mc="http://schemas.openxmlformats.org/markup-compatibility/2006" xmlns:aink="http://schemas.microsoft.com/office/drawing/2016/ink" xmlns:am3d="http://schemas.microsoft.com/office/drawing/2017/model3d" xmlns:o="urn:schemas-microsoft-com:office:office" xmlns:oel="http://schemas.microsoft.com/office/2019/extlst" xmlns:r="http://schemas.openxmlformats.org/officeDocument/2006/relationships" xmlns:m="http://schemas.openxmlformats.org/officeDocument/2006/math" xmlns:v="urn:schemas-microsoft-com:vml" xmlns:wp14="http://schemas.microsoft.com/office/word/2010/wordprocessingDrawing" xmlns:wp="http://schemas.openxmlformats.org/drawingml/2006/wordprocessingDrawing" xmlns:w10="urn:schemas-microsoft-com:office:word" xmlns:w="http://schemas.openxmlformats.org/wordprocessingml/2006/main" xmlns:w14="http://schemas.microsoft.com/office/word/2010/wordml" xmlns:w15="http://schemas.microsoft.com/office/word/2012/wordml" xmlns:w16cex="http://schemas.microsoft.com/office/word/2018/wordml/cex" xmlns:w16cid="http://schemas.microsoft.com/office/word/2016/wordml/cid" xmlns:w16="http://schemas.microsoft.com/office/word/2018/wordml" xmlns:w16du="http://schemas.microsoft.com/office/word/2023/wordml/word16du" xmlns:w16sdtdh="http://schemas.microsoft.com/office/word/2020/wordml/sdtdatahash" xmlns:w16sdtfl="http://schemas.microsoft.com/office/word/2024/wordml/sdtformatlock" xmlns:w16se="http://schemas.microsoft.com/office/word/2015/wordml/symex" xmlns:wpg="http://schemas.microsoft.com/office/word/2010/wordprocessingGroup" xmlns:wpi="http://schemas.microsoft.com/office/word/2010/wordprocessingInk" xmlns:wne="http://schemas.microsoft.com/office/word/2006/wordml" xmlns:wps="http://schemas.microsoft.com/office/word/2010/wordprocessingShape" mc:Ignorable="w14 w15 w16se w16cid w16 w16cex w16sdtdh w16sdtfl w16du wp14">
   <w:footnote w:type="separator" w:id="-1">
     <w:p>
       <w:pPr>
@@ -4033,7 +4386,7 @@
 </file>
 
 <file path=word/header1.xml><?xml version="1.0" encoding="utf-8"?>
-<w:hdr xmlns:wpc="http://schemas.microsoft.com/office/word/2010/wordprocessingCanvas" xmlns:cx="http://schemas.microsoft.com/office/drawing/2014/chartex" xmlns:mc="http://schemas.openxmlformats.org/markup-compatibility/2006" xmlns:o="urn:schemas-microsoft-com:office:office" xmlns:r="http://schemas.openxmlformats.org/officeDocument/2006/relationships" xmlns:m="http://schemas.openxmlformats.org/officeDocument/2006/math" xmlns:v="urn:schemas-microsoft-com:vml" xmlns:wp14="http://schemas.microsoft.com/office/word/2010/wordprocessingDrawing" xmlns:wp="http://schemas.openxmlformats.org/drawingml/2006/wordprocessingDrawing" xmlns:w10="urn:schemas-microsoft-com:office:word" xmlns:w="http://schemas.openxmlformats.org/wordprocessingml/2006/main" xmlns:w14="http://schemas.microsoft.com/office/word/2010/wordml" xmlns:w15="http://schemas.microsoft.com/office/word/2012/wordml" xmlns:w16se="http://schemas.microsoft.com/office/word/2015/wordml/symex" xmlns:wpg="http://schemas.microsoft.com/office/word/2010/wordprocessingGroup" xmlns:wpi="http://schemas.microsoft.com/office/word/2010/wordprocessingInk" xmlns:wne="http://schemas.microsoft.com/office/word/2006/wordml" xmlns:wps="http://schemas.microsoft.com/office/word/2010/wordprocessingShape" mc:Ignorable="w14 w15 w16se wp14">
+<w:hdr xmlns:wpc="http://schemas.microsoft.com/office/word/2010/wordprocessingCanvas" xmlns:cx="http://schemas.microsoft.com/office/drawing/2014/chartex" xmlns:cx1="http://schemas.microsoft.com/office/drawing/2015/9/8/chartex" xmlns:cx2="http://schemas.microsoft.com/office/drawing/2015/10/21/chartex" xmlns:cx3="http://schemas.microsoft.com/office/drawing/2016/5/9/chartex" xmlns:cx4="http://schemas.microsoft.com/office/drawing/2016/5/10/chartex" xmlns:cx5="http://schemas.microsoft.com/office/drawing/2016/5/11/chartex" xmlns:cx6="http://schemas.microsoft.com/office/drawing/2016/5/12/chartex" xmlns:cx7="http://schemas.microsoft.com/office/drawing/2016/5/13/chartex" xmlns:cx8="http://schemas.microsoft.com/office/drawing/2016/5/14/chartex" xmlns:mc="http://schemas.openxmlformats.org/markup-compatibility/2006" xmlns:aink="http://schemas.microsoft.com/office/drawing/2016/ink" xmlns:am3d="http://schemas.microsoft.com/office/drawing/2017/model3d" xmlns:o="urn:schemas-microsoft-com:office:office" xmlns:oel="http://schemas.microsoft.com/office/2019/extlst" xmlns:r="http://schemas.openxmlformats.org/officeDocument/2006/relationships" xmlns:m="http://schemas.openxmlformats.org/officeDocument/2006/math" xmlns:v="urn:schemas-microsoft-com:vml" xmlns:wp14="http://schemas.microsoft.com/office/word/2010/wordprocessingDrawing" xmlns:wp="http://schemas.openxmlformats.org/drawingml/2006/wordprocessingDrawing" xmlns:w10="urn:schemas-microsoft-com:office:word" xmlns:w="http://schemas.openxmlformats.org/wordprocessingml/2006/main" xmlns:w14="http://schemas.microsoft.com/office/word/2010/wordml" xmlns:w15="http://schemas.microsoft.com/office/word/2012/wordml" xmlns:w16cex="http://schemas.microsoft.com/office/word/2018/wordml/cex" xmlns:w16cid="http://schemas.microsoft.com/office/word/2016/wordml/cid" xmlns:w16="http://schemas.microsoft.com/office/word/2018/wordml" xmlns:w16du="http://schemas.microsoft.com/office/word/2023/wordml/word16du" xmlns:w16sdtdh="http://schemas.microsoft.com/office/word/2020/wordml/sdtdatahash" xmlns:w16sdtfl="http://schemas.microsoft.com/office/word/2024/wordml/sdtformatlock" xmlns:w16se="http://schemas.microsoft.com/office/word/2015/wordml/symex" xmlns:wpg="http://schemas.microsoft.com/office/word/2010/wordprocessingGroup" xmlns:wpi="http://schemas.microsoft.com/office/word/2010/wordprocessingInk" xmlns:wne="http://schemas.microsoft.com/office/word/2006/wordml" xmlns:wps="http://schemas.microsoft.com/office/word/2010/wordprocessingShape" mc:Ignorable="w14 w15 w16se w16cid w16 w16cex w16sdtdh w16sdtfl w16du wp14">
   <w:p>
     <w:pPr>
       <w:pStyle w:val="Header"/>
@@ -4112,7 +4465,7 @@
 </file>
 
 <file path=word/header2.xml><?xml version="1.0" encoding="utf-8"?>
-<w:hdr xmlns:wpc="http://schemas.microsoft.com/office/word/2010/wordprocessingCanvas" xmlns:cx="http://schemas.microsoft.com/office/drawing/2014/chartex" xmlns:mc="http://schemas.openxmlformats.org/markup-compatibility/2006" xmlns:o="urn:schemas-microsoft-com:office:office" xmlns:r="http://schemas.openxmlformats.org/officeDocument/2006/relationships" xmlns:m="http://schemas.openxmlformats.org/officeDocument/2006/math" xmlns:v="urn:schemas-microsoft-com:vml" xmlns:wp14="http://schemas.microsoft.com/office/word/2010/wordprocessingDrawing" xmlns:wp="http://schemas.openxmlformats.org/drawingml/2006/wordprocessingDrawing" xmlns:w10="urn:schemas-microsoft-com:office:word" xmlns:w="http://schemas.openxmlformats.org/wordprocessingml/2006/main" xmlns:w14="http://schemas.microsoft.com/office/word/2010/wordml" xmlns:w15="http://schemas.microsoft.com/office/word/2012/wordml" xmlns:w16se="http://schemas.microsoft.com/office/word/2015/wordml/symex" xmlns:wpg="http://schemas.microsoft.com/office/word/2010/wordprocessingGroup" xmlns:wpi="http://schemas.microsoft.com/office/word/2010/wordprocessingInk" xmlns:wne="http://schemas.microsoft.com/office/word/2006/wordml" xmlns:wps="http://schemas.microsoft.com/office/word/2010/wordprocessingShape" mc:Ignorable="w14 w15 w16se wp14">
+<w:hdr xmlns:wpc="http://schemas.microsoft.com/office/word/2010/wordprocessingCanvas" xmlns:cx="http://schemas.microsoft.com/office/drawing/2014/chartex" xmlns:cx1="http://schemas.microsoft.com/office/drawing/2015/9/8/chartex" xmlns:cx2="http://schemas.microsoft.com/office/drawing/2015/10/21/chartex" xmlns:cx3="http://schemas.microsoft.com/office/drawing/2016/5/9/chartex" xmlns:cx4="http://schemas.microsoft.com/office/drawing/2016/5/10/chartex" xmlns:cx5="http://schemas.microsoft.com/office/drawing/2016/5/11/chartex" xmlns:cx6="http://schemas.microsoft.com/office/drawing/2016/5/12/chartex" xmlns:cx7="http://schemas.microsoft.com/office/drawing/2016/5/13/chartex" xmlns:cx8="http://schemas.microsoft.com/office/drawing/2016/5/14/chartex" xmlns:mc="http://schemas.openxmlformats.org/markup-compatibility/2006" xmlns:aink="http://schemas.microsoft.com/office/drawing/2016/ink" xmlns:am3d="http://schemas.microsoft.com/office/drawing/2017/model3d" xmlns:o="urn:schemas-microsoft-com:office:office" xmlns:oel="http://schemas.microsoft.com/office/2019/extlst" xmlns:r="http://schemas.openxmlformats.org/officeDocument/2006/relationships" xmlns:m="http://schemas.openxmlformats.org/officeDocument/2006/math" xmlns:v="urn:schemas-microsoft-com:vml" xmlns:wp14="http://schemas.microsoft.com/office/word/2010/wordprocessingDrawing" xmlns:wp="http://schemas.openxmlformats.org/drawingml/2006/wordprocessingDrawing" xmlns:w10="urn:schemas-microsoft-com:office:word" xmlns:w="http://schemas.openxmlformats.org/wordprocessingml/2006/main" xmlns:w14="http://schemas.microsoft.com/office/word/2010/wordml" xmlns:w15="http://schemas.microsoft.com/office/word/2012/wordml" xmlns:w16cex="http://schemas.microsoft.com/office/word/2018/wordml/cex" xmlns:w16cid="http://schemas.microsoft.com/office/word/2016/wordml/cid" xmlns:w16="http://schemas.microsoft.com/office/word/2018/wordml" xmlns:w16du="http://schemas.microsoft.com/office/word/2023/wordml/word16du" xmlns:w16sdtdh="http://schemas.microsoft.com/office/word/2020/wordml/sdtdatahash" xmlns:w16sdtfl="http://schemas.microsoft.com/office/word/2024/wordml/sdtformatlock" xmlns:w16se="http://schemas.microsoft.com/office/word/2015/wordml/symex" xmlns:wpg="http://schemas.microsoft.com/office/word/2010/wordprocessingGroup" xmlns:wpi="http://schemas.microsoft.com/office/word/2010/wordprocessingInk" xmlns:wne="http://schemas.microsoft.com/office/word/2006/wordml" xmlns:wps="http://schemas.microsoft.com/office/word/2010/wordprocessingShape" mc:Ignorable="w14 w15 w16se w16cid w16 w16cex w16sdtdh w16sdtfl w16du wp14">
   <w:p>
     <w:pPr>
       <w:pStyle w:val="Header"/>
@@ -4122,13 +4475,8 @@
       </w:rPr>
     </w:pPr>
     <w:r>
-      <w:t xml:space="preserve">BMLP-Walker Valentinus </w:t>
+      <w:t>BMLP-Walker Valentinus Simanjuntak</w:t>
     </w:r>
-    <w:proofErr w:type="spellStart"/>
-    <w:r>
-      <w:t>Simanjuntak</w:t>
-    </w:r>
-    <w:proofErr w:type="spellEnd"/>
     <w:r>
       <w:rPr>
         <w:rStyle w:val="Strong"/>
@@ -4172,7 +4520,7 @@
 </file>
 
 <file path=word/numbering.xml><?xml version="1.0" encoding="utf-8"?>
-<w:numbering xmlns:wpc="http://schemas.microsoft.com/office/word/2010/wordprocessingCanvas" xmlns:cx="http://schemas.microsoft.com/office/drawing/2014/chartex" xmlns:mc="http://schemas.openxmlformats.org/markup-compatibility/2006" xmlns:o="urn:schemas-microsoft-com:office:office" xmlns:r="http://schemas.openxmlformats.org/officeDocument/2006/relationships" xmlns:m="http://schemas.openxmlformats.org/officeDocument/2006/math" xmlns:v="urn:schemas-microsoft-com:vml" xmlns:wp14="http://schemas.microsoft.com/office/word/2010/wordprocessingDrawing" xmlns:wp="http://schemas.openxmlformats.org/drawingml/2006/wordprocessingDrawing" xmlns:w10="urn:schemas-microsoft-com:office:word" xmlns:w="http://schemas.openxmlformats.org/wordprocessingml/2006/main" xmlns:w14="http://schemas.microsoft.com/office/word/2010/wordml" xmlns:w15="http://schemas.microsoft.com/office/word/2012/wordml" xmlns:w16se="http://schemas.microsoft.com/office/word/2015/wordml/symex" xmlns:wpg="http://schemas.microsoft.com/office/word/2010/wordprocessingGroup" xmlns:wpi="http://schemas.microsoft.com/office/word/2010/wordprocessingInk" xmlns:wne="http://schemas.microsoft.com/office/word/2006/wordml" xmlns:wps="http://schemas.microsoft.com/office/word/2010/wordprocessingShape" mc:Ignorable="w14 w15 w16se wp14">
+<w:numbering xmlns:wpc="http://schemas.microsoft.com/office/word/2010/wordprocessingCanvas" xmlns:cx="http://schemas.microsoft.com/office/drawing/2014/chartex" xmlns:cx1="http://schemas.microsoft.com/office/drawing/2015/9/8/chartex" xmlns:cx2="http://schemas.microsoft.com/office/drawing/2015/10/21/chartex" xmlns:cx3="http://schemas.microsoft.com/office/drawing/2016/5/9/chartex" xmlns:cx4="http://schemas.microsoft.com/office/drawing/2016/5/10/chartex" xmlns:cx5="http://schemas.microsoft.com/office/drawing/2016/5/11/chartex" xmlns:cx6="http://schemas.microsoft.com/office/drawing/2016/5/12/chartex" xmlns:cx7="http://schemas.microsoft.com/office/drawing/2016/5/13/chartex" xmlns:cx8="http://schemas.microsoft.com/office/drawing/2016/5/14/chartex" xmlns:mc="http://schemas.openxmlformats.org/markup-compatibility/2006" xmlns:aink="http://schemas.microsoft.com/office/drawing/2016/ink" xmlns:am3d="http://schemas.microsoft.com/office/drawing/2017/model3d" xmlns:o="urn:schemas-microsoft-com:office:office" xmlns:oel="http://schemas.microsoft.com/office/2019/extlst" xmlns:r="http://schemas.openxmlformats.org/officeDocument/2006/relationships" xmlns:m="http://schemas.openxmlformats.org/officeDocument/2006/math" xmlns:v="urn:schemas-microsoft-com:vml" xmlns:wp14="http://schemas.microsoft.com/office/word/2010/wordprocessingDrawing" xmlns:wp="http://schemas.openxmlformats.org/drawingml/2006/wordprocessingDrawing" xmlns:w10="urn:schemas-microsoft-com:office:word" xmlns:w="http://schemas.openxmlformats.org/wordprocessingml/2006/main" xmlns:w14="http://schemas.microsoft.com/office/word/2010/wordml" xmlns:w15="http://schemas.microsoft.com/office/word/2012/wordml" xmlns:w16cex="http://schemas.microsoft.com/office/word/2018/wordml/cex" xmlns:w16cid="http://schemas.microsoft.com/office/word/2016/wordml/cid" xmlns:w16="http://schemas.microsoft.com/office/word/2018/wordml" xmlns:w16du="http://schemas.microsoft.com/office/word/2023/wordml/word16du" xmlns:w16sdtdh="http://schemas.microsoft.com/office/word/2020/wordml/sdtdatahash" xmlns:w16sdtfl="http://schemas.microsoft.com/office/word/2024/wordml/sdtformatlock" xmlns:w16se="http://schemas.microsoft.com/office/word/2015/wordml/symex" xmlns:wpg="http://schemas.microsoft.com/office/word/2010/wordprocessingGroup" xmlns:wpi="http://schemas.microsoft.com/office/word/2010/wordprocessingInk" xmlns:wne="http://schemas.microsoft.com/office/word/2006/wordml" xmlns:wps="http://schemas.microsoft.com/office/word/2010/wordprocessingShape" mc:Ignorable="w14 w15 w16se w16cid w16 w16cex w16sdtdh w16sdtfl w16du wp14">
   <w:abstractNum w:abstractNumId="0" w15:restartNumberingAfterBreak="0">
     <w:nsid w:val="FFFFFF7C"/>
     <w:multiLevelType w:val="singleLevel"/>
@@ -4717,59 +5065,59 @@
       </w:pPr>
     </w:lvl>
   </w:abstractNum>
-  <w:num w:numId="1">
+  <w:num w:numId="1" w16cid:durableId="357704495">
     <w:abstractNumId w:val="9"/>
   </w:num>
-  <w:num w:numId="2">
+  <w:num w:numId="2" w16cid:durableId="829520231">
     <w:abstractNumId w:val="7"/>
   </w:num>
-  <w:num w:numId="3">
+  <w:num w:numId="3" w16cid:durableId="523641786">
     <w:abstractNumId w:val="6"/>
   </w:num>
-  <w:num w:numId="4">
+  <w:num w:numId="4" w16cid:durableId="1485857605">
     <w:abstractNumId w:val="5"/>
   </w:num>
-  <w:num w:numId="5">
+  <w:num w:numId="5" w16cid:durableId="756098218">
     <w:abstractNumId w:val="4"/>
   </w:num>
-  <w:num w:numId="6">
+  <w:num w:numId="6" w16cid:durableId="1347251267">
     <w:abstractNumId w:val="8"/>
   </w:num>
-  <w:num w:numId="7">
+  <w:num w:numId="7" w16cid:durableId="1723749674">
     <w:abstractNumId w:val="3"/>
   </w:num>
-  <w:num w:numId="8">
+  <w:num w:numId="8" w16cid:durableId="1297446460">
     <w:abstractNumId w:val="2"/>
   </w:num>
-  <w:num w:numId="9">
+  <w:num w:numId="9" w16cid:durableId="719936314">
     <w:abstractNumId w:val="1"/>
   </w:num>
-  <w:num w:numId="10">
+  <w:num w:numId="10" w16cid:durableId="2139177105">
     <w:abstractNumId w:val="0"/>
   </w:num>
-  <w:num w:numId="11">
+  <w:num w:numId="11" w16cid:durableId="864313">
     <w:abstractNumId w:val="9"/>
     <w:lvlOverride w:ilvl="0">
       <w:startOverride w:val="1"/>
     </w:lvlOverride>
   </w:num>
-  <w:num w:numId="12">
+  <w:num w:numId="12" w16cid:durableId="684289526">
     <w:abstractNumId w:val="13"/>
   </w:num>
-  <w:num w:numId="13">
+  <w:num w:numId="13" w16cid:durableId="1490437953">
     <w:abstractNumId w:val="11"/>
   </w:num>
-  <w:num w:numId="14">
+  <w:num w:numId="14" w16cid:durableId="1085952371">
     <w:abstractNumId w:val="10"/>
   </w:num>
-  <w:num w:numId="15">
+  <w:num w:numId="15" w16cid:durableId="1112867677">
     <w:abstractNumId w:val="12"/>
   </w:num>
 </w:numbering>
 </file>
 
 <file path=word/styles.xml><?xml version="1.0" encoding="utf-8"?>
-<w:styles xmlns:mc="http://schemas.openxmlformats.org/markup-compatibility/2006" xmlns:r="http://schemas.openxmlformats.org/officeDocument/2006/relationships" xmlns:w="http://schemas.openxmlformats.org/wordprocessingml/2006/main" xmlns:w14="http://schemas.microsoft.com/office/word/2010/wordml" xmlns:w15="http://schemas.microsoft.com/office/word/2012/wordml" xmlns:w16se="http://schemas.microsoft.com/office/word/2015/wordml/symex" mc:Ignorable="w14 w15 w16se">
+<w:styles xmlns:mc="http://schemas.openxmlformats.org/markup-compatibility/2006" xmlns:r="http://schemas.openxmlformats.org/officeDocument/2006/relationships" xmlns:w="http://schemas.openxmlformats.org/wordprocessingml/2006/main" xmlns:w14="http://schemas.microsoft.com/office/word/2010/wordml" xmlns:w15="http://schemas.microsoft.com/office/word/2012/wordml" xmlns:w16cex="http://schemas.microsoft.com/office/word/2018/wordml/cex" xmlns:w16cid="http://schemas.microsoft.com/office/word/2016/wordml/cid" xmlns:w16="http://schemas.microsoft.com/office/word/2018/wordml" xmlns:w16du="http://schemas.microsoft.com/office/word/2023/wordml/word16du" xmlns:w16sdtdh="http://schemas.microsoft.com/office/word/2020/wordml/sdtdatahash" xmlns:w16sdtfl="http://schemas.microsoft.com/office/word/2024/wordml/sdtformatlock" xmlns:w16se="http://schemas.microsoft.com/office/word/2015/wordml/symex" mc:Ignorable="w14 w15 w16se w16cid w16 w16cex w16sdtdh w16sdtfl w16du">
   <w:docDefaults>
     <w:rPrDefault>
       <w:rPr>
@@ -4786,7 +5134,7 @@
       </w:pPr>
     </w:pPrDefault>
   </w:docDefaults>
-  <w:latentStyles w:defLockedState="0" w:defUIPriority="99" w:defSemiHidden="0" w:defUnhideWhenUsed="0" w:defQFormat="0" w:count="371">
+  <w:latentStyles w:defLockedState="0" w:defUIPriority="99" w:defSemiHidden="0" w:defUnhideWhenUsed="0" w:defQFormat="0" w:count="376">
     <w:lsdException w:name="Normal" w:uiPriority="0" w:qFormat="1"/>
     <w:lsdException w:name="heading 1" w:uiPriority="9" w:qFormat="1"/>
     <w:lsdException w:name="heading 2" w:semiHidden="1" w:uiPriority="3" w:unhideWhenUsed="1" w:qFormat="1"/>
@@ -5158,6 +5506,11 @@
     <w:lsdException w:name="List Table 5 Dark Accent 6" w:uiPriority="50"/>
     <w:lsdException w:name="List Table 6 Colorful Accent 6" w:uiPriority="51"/>
     <w:lsdException w:name="List Table 7 Colorful Accent 6" w:uiPriority="52"/>
+    <w:lsdException w:name="Mention" w:semiHidden="1" w:unhideWhenUsed="1"/>
+    <w:lsdException w:name="Smart Hyperlink" w:semiHidden="1" w:unhideWhenUsed="1"/>
+    <w:lsdException w:name="Hashtag" w:semiHidden="1" w:unhideWhenUsed="1"/>
+    <w:lsdException w:name="Unresolved Mention" w:semiHidden="1" w:unhideWhenUsed="1"/>
+    <w:lsdException w:name="Smart Link" w:semiHidden="1" w:unhideWhenUsed="1"/>
   </w:latentStyles>
   <w:style w:type="paragraph" w:default="1" w:styleId="Normal">
     <w:name w:val="Normal"/>
@@ -8273,7 +8626,7 @@
 </file>
 
 <file path=word/glossary/document.xml><?xml version="1.0" encoding="utf-8"?>
-<w:glossaryDocument xmlns:wpc="http://schemas.microsoft.com/office/word/2010/wordprocessingCanvas" xmlns:cx="http://schemas.microsoft.com/office/drawing/2014/chartex" xmlns:mc="http://schemas.openxmlformats.org/markup-compatibility/2006" xmlns:o="urn:schemas-microsoft-com:office:office" xmlns:r="http://schemas.openxmlformats.org/officeDocument/2006/relationships" xmlns:m="http://schemas.openxmlformats.org/officeDocument/2006/math" xmlns:v="urn:schemas-microsoft-com:vml" xmlns:wp14="http://schemas.microsoft.com/office/word/2010/wordprocessingDrawing" xmlns:wp="http://schemas.openxmlformats.org/drawingml/2006/wordprocessingDrawing" xmlns:w10="urn:schemas-microsoft-com:office:word" xmlns:w="http://schemas.openxmlformats.org/wordprocessingml/2006/main" xmlns:w14="http://schemas.microsoft.com/office/word/2010/wordml" xmlns:w15="http://schemas.microsoft.com/office/word/2012/wordml" xmlns:w16se="http://schemas.microsoft.com/office/word/2015/wordml/symex" xmlns:wpg="http://schemas.microsoft.com/office/word/2010/wordprocessingGroup" xmlns:wpi="http://schemas.microsoft.com/office/word/2010/wordprocessingInk" xmlns:wne="http://schemas.microsoft.com/office/word/2006/wordml" xmlns:wps="http://schemas.microsoft.com/office/word/2010/wordprocessingShape" mc:Ignorable="w14 w15 w16se wp14">
+<w:glossaryDocument xmlns:wpc="http://schemas.microsoft.com/office/word/2010/wordprocessingCanvas" xmlns:cx="http://schemas.microsoft.com/office/drawing/2014/chartex" xmlns:cx1="http://schemas.microsoft.com/office/drawing/2015/9/8/chartex" xmlns:cx2="http://schemas.microsoft.com/office/drawing/2015/10/21/chartex" xmlns:cx3="http://schemas.microsoft.com/office/drawing/2016/5/9/chartex" xmlns:cx4="http://schemas.microsoft.com/office/drawing/2016/5/10/chartex" xmlns:cx5="http://schemas.microsoft.com/office/drawing/2016/5/11/chartex" xmlns:cx6="http://schemas.microsoft.com/office/drawing/2016/5/12/chartex" xmlns:cx7="http://schemas.microsoft.com/office/drawing/2016/5/13/chartex" xmlns:cx8="http://schemas.microsoft.com/office/drawing/2016/5/14/chartex" xmlns:mc="http://schemas.openxmlformats.org/markup-compatibility/2006" xmlns:aink="http://schemas.microsoft.com/office/drawing/2016/ink" xmlns:am3d="http://schemas.microsoft.com/office/drawing/2017/model3d" xmlns:o="urn:schemas-microsoft-com:office:office" xmlns:oel="http://schemas.microsoft.com/office/2019/extlst" xmlns:r="http://schemas.openxmlformats.org/officeDocument/2006/relationships" xmlns:m="http://schemas.openxmlformats.org/officeDocument/2006/math" xmlns:v="urn:schemas-microsoft-com:vml" xmlns:wp14="http://schemas.microsoft.com/office/word/2010/wordprocessingDrawing" xmlns:wp="http://schemas.openxmlformats.org/drawingml/2006/wordprocessingDrawing" xmlns:w10="urn:schemas-microsoft-com:office:word" xmlns:w="http://schemas.openxmlformats.org/wordprocessingml/2006/main" xmlns:w14="http://schemas.microsoft.com/office/word/2010/wordml" xmlns:w15="http://schemas.microsoft.com/office/word/2012/wordml" xmlns:w16cex="http://schemas.microsoft.com/office/word/2018/wordml/cex" xmlns:w16cid="http://schemas.microsoft.com/office/word/2016/wordml/cid" xmlns:w16="http://schemas.microsoft.com/office/word/2018/wordml" xmlns:w16du="http://schemas.microsoft.com/office/word/2023/wordml/word16du" xmlns:w16sdtdh="http://schemas.microsoft.com/office/word/2020/wordml/sdtdatahash" xmlns:w16sdtfl="http://schemas.microsoft.com/office/word/2024/wordml/sdtformatlock" xmlns:w16se="http://schemas.microsoft.com/office/word/2015/wordml/symex" xmlns:wpg="http://schemas.microsoft.com/office/word/2010/wordprocessingGroup" xmlns:wpi="http://schemas.microsoft.com/office/word/2010/wordprocessingInk" xmlns:wne="http://schemas.microsoft.com/office/word/2006/wordml" xmlns:wps="http://schemas.microsoft.com/office/word/2010/wordprocessingShape" mc:Ignorable="w14 w15 w16se w16cid w16 w16cex w16sdtdh w16sdtfl w16du wp14">
   <w:docParts>
     <w:docPart>
       <w:docPartPr>
@@ -9468,7 +9821,7 @@
 </file>
 
 <file path=word/glossary/fontTable.xml><?xml version="1.0" encoding="utf-8"?>
-<w:fonts xmlns:mc="http://schemas.openxmlformats.org/markup-compatibility/2006" xmlns:r="http://schemas.openxmlformats.org/officeDocument/2006/relationships" xmlns:w="http://schemas.openxmlformats.org/wordprocessingml/2006/main" xmlns:w14="http://schemas.microsoft.com/office/word/2010/wordml" xmlns:w15="http://schemas.microsoft.com/office/word/2012/wordml" xmlns:w16se="http://schemas.microsoft.com/office/word/2015/wordml/symex" mc:Ignorable="w14 w15 w16se">
+<w:fonts xmlns:mc="http://schemas.openxmlformats.org/markup-compatibility/2006" xmlns:r="http://schemas.openxmlformats.org/officeDocument/2006/relationships" xmlns:w="http://schemas.openxmlformats.org/wordprocessingml/2006/main" xmlns:w14="http://schemas.microsoft.com/office/word/2010/wordml" xmlns:w15="http://schemas.microsoft.com/office/word/2012/wordml" xmlns:w16cex="http://schemas.microsoft.com/office/word/2018/wordml/cex" xmlns:w16cid="http://schemas.microsoft.com/office/word/2016/wordml/cid" xmlns:w16="http://schemas.microsoft.com/office/word/2018/wordml" xmlns:w16du="http://schemas.microsoft.com/office/word/2023/wordml/word16du" xmlns:w16sdtdh="http://schemas.microsoft.com/office/word/2020/wordml/sdtdatahash" xmlns:w16sdtfl="http://schemas.microsoft.com/office/word/2024/wordml/sdtformatlock" xmlns:w16se="http://schemas.microsoft.com/office/word/2015/wordml/symex" mc:Ignorable="w14 w15 w16se w16cid w16 w16cex w16sdtdh w16sdtfl w16du">
   <w:font w:name="Symbol">
     <w:panose1 w:val="05050102010706020507"/>
     <w:charset w:val="02"/>
@@ -9513,25 +9866,38 @@
     <w:pitch w:val="fixed"/>
     <w:sig w:usb0="E00006FF" w:usb1="0000FCFF" w:usb2="00000001" w:usb3="00000000" w:csb0="0000019F" w:csb1="00000000"/>
   </w:font>
-  <w:font w:name="Calibri">
-    <w:panose1 w:val="020F0502020204030204"/>
+  <w:font w:name="Aptos">
     <w:charset w:val="00"/>
     <w:family w:val="swiss"/>
     <w:pitch w:val="variable"/>
-    <w:sig w:usb0="E4002EFF" w:usb1="C000247B" w:usb2="00000009" w:usb3="00000000" w:csb0="000001FF" w:csb1="00000000"/>
+    <w:sig w:usb0="20000287" w:usb1="00000003" w:usb2="00000000" w:usb3="00000000" w:csb0="0000019F" w:csb1="00000000"/>
   </w:font>
-  <w:font w:name="Calibri Light">
-    <w:panose1 w:val="020F0302020204030204"/>
+  <w:font w:name="DengXian">
+    <w:altName w:val="等线"/>
+    <w:panose1 w:val="02010600030101010101"/>
+    <w:charset w:val="86"/>
+    <w:family w:val="auto"/>
+    <w:pitch w:val="variable"/>
+    <w:sig w:usb0="A00002BF" w:usb1="38CF7CFA" w:usb2="00000016" w:usb3="00000000" w:csb0="0004000F" w:csb1="00000000"/>
+  </w:font>
+  <w:font w:name="DengXian Light">
+    <w:altName w:val="等线 Light"/>
+    <w:charset w:val="86"/>
+    <w:family w:val="auto"/>
+    <w:pitch w:val="variable"/>
+    <w:sig w:usb0="A00002BF" w:usb1="38CF7CFA" w:usb2="00000016" w:usb3="00000000" w:csb0="0004000F" w:csb1="00000000"/>
+  </w:font>
+  <w:font w:name="Aptos Display">
     <w:charset w:val="00"/>
     <w:family w:val="swiss"/>
     <w:pitch w:val="variable"/>
-    <w:sig w:usb0="E4002EFF" w:usb1="C000247B" w:usb2="00000009" w:usb3="00000000" w:csb0="000001FF" w:csb1="00000000"/>
+    <w:sig w:usb0="20000287" w:usb1="00000003" w:usb2="00000000" w:usb3="00000000" w:csb0="0000019F" w:csb1="00000000"/>
   </w:font>
 </w:fonts>
 </file>
 
 <file path=word/glossary/settings.xml><?xml version="1.0" encoding="utf-8"?>
-<w:settings xmlns:mc="http://schemas.openxmlformats.org/markup-compatibility/2006" xmlns:o="urn:schemas-microsoft-com:office:office" xmlns:r="http://schemas.openxmlformats.org/officeDocument/2006/relationships" xmlns:m="http://schemas.openxmlformats.org/officeDocument/2006/math" xmlns:v="urn:schemas-microsoft-com:vml" xmlns:w10="urn:schemas-microsoft-com:office:word" xmlns:w="http://schemas.openxmlformats.org/wordprocessingml/2006/main" xmlns:w14="http://schemas.microsoft.com/office/word/2010/wordml" xmlns:w15="http://schemas.microsoft.com/office/word/2012/wordml" xmlns:w16se="http://schemas.microsoft.com/office/word/2015/wordml/symex" xmlns:sl="http://schemas.openxmlformats.org/schemaLibrary/2006/main" mc:Ignorable="w14 w15 w16se">
+<w:settings xmlns:mc="http://schemas.openxmlformats.org/markup-compatibility/2006" xmlns:o="urn:schemas-microsoft-com:office:office" xmlns:r="http://schemas.openxmlformats.org/officeDocument/2006/relationships" xmlns:m="http://schemas.openxmlformats.org/officeDocument/2006/math" xmlns:v="urn:schemas-microsoft-com:vml" xmlns:w10="urn:schemas-microsoft-com:office:word" xmlns:w="http://schemas.openxmlformats.org/wordprocessingml/2006/main" xmlns:w14="http://schemas.microsoft.com/office/word/2010/wordml" xmlns:w15="http://schemas.microsoft.com/office/word/2012/wordml" xmlns:w16cex="http://schemas.microsoft.com/office/word/2018/wordml/cex" xmlns:w16cid="http://schemas.microsoft.com/office/word/2016/wordml/cid" xmlns:w16="http://schemas.microsoft.com/office/word/2018/wordml" xmlns:w16du="http://schemas.microsoft.com/office/word/2023/wordml/word16du" xmlns:w16sdtdh="http://schemas.microsoft.com/office/word/2020/wordml/sdtdatahash" xmlns:w16sdtfl="http://schemas.microsoft.com/office/word/2024/wordml/sdtformatlock" xmlns:w16se="http://schemas.microsoft.com/office/word/2015/wordml/symex" xmlns:sl="http://schemas.openxmlformats.org/schemaLibrary/2006/main" mc:Ignorable="w14 w15 w16se w16cid w16 w16cex w16sdtdh w16sdtfl w16du">
   <w:view w:val="normal"/>
   <w:defaultTabStop w:val="720"/>
   <w:characterSpacingControl w:val="doNotCompress"/>
@@ -9542,9 +9908,12 @@
     <w:compatSetting w:name="enableOpenTypeFeatures" w:uri="http://schemas.microsoft.com/office/word" w:val="1"/>
     <w:compatSetting w:name="doNotFlipMirrorIndents" w:uri="http://schemas.microsoft.com/office/word" w:val="1"/>
     <w:compatSetting w:name="differentiateMultirowTableHeaders" w:uri="http://schemas.microsoft.com/office/word" w:val="1"/>
+    <w:compatSetting w:name="useWord2013TrackBottomHyphenation" w:uri="http://schemas.microsoft.com/office/word" w:val="1"/>
   </w:compat>
   <w:rsids>
     <w:rsidRoot w:val="00B53DA0"/>
+    <w:rsid w:val="000A48D6"/>
+    <w:rsid w:val="00AE5CD5"/>
     <w:rsid w:val="00B53DA0"/>
     <w:rsid w:val="00BC4D26"/>
     <w:rsid w:val="00CB15F4"/>
@@ -9562,7 +9931,7 @@
     <m:intLim m:val="subSup"/>
     <m:naryLim m:val="undOvr"/>
   </m:mathPr>
-  <w:themeFontLang w:val="en-US"/>
+  <w:themeFontLang w:val="en-US" w:eastAsia="zh-CN"/>
   <w:clrSchemeMapping w:bg1="light1" w:t1="dark1" w:bg2="light2" w:t2="dark2" w:accent1="accent1" w:accent2="accent2" w:accent3="accent3" w:accent4="accent4" w:accent5="accent5" w:accent6="accent6" w:hyperlink="hyperlink" w:followedHyperlink="followedHyperlink"/>
   <w:decimalSymbol w:val="."/>
   <w:listSeparator w:val=","/>
@@ -9571,7 +9940,7 @@
 </file>
 
 <file path=word/glossary/styles.xml><?xml version="1.0" encoding="utf-8"?>
-<w:styles xmlns:mc="http://schemas.openxmlformats.org/markup-compatibility/2006" xmlns:r="http://schemas.openxmlformats.org/officeDocument/2006/relationships" xmlns:w="http://schemas.openxmlformats.org/wordprocessingml/2006/main" xmlns:w14="http://schemas.microsoft.com/office/word/2010/wordml" xmlns:w15="http://schemas.microsoft.com/office/word/2012/wordml" xmlns:w16se="http://schemas.microsoft.com/office/word/2015/wordml/symex" mc:Ignorable="w14 w15 w16se">
+<w:styles xmlns:mc="http://schemas.openxmlformats.org/markup-compatibility/2006" xmlns:r="http://schemas.openxmlformats.org/officeDocument/2006/relationships" xmlns:w="http://schemas.openxmlformats.org/wordprocessingml/2006/main" xmlns:w14="http://schemas.microsoft.com/office/word/2010/wordml" xmlns:w15="http://schemas.microsoft.com/office/word/2012/wordml" xmlns:w16cex="http://schemas.microsoft.com/office/word/2018/wordml/cex" xmlns:w16cid="http://schemas.microsoft.com/office/word/2016/wordml/cid" xmlns:w16="http://schemas.microsoft.com/office/word/2018/wordml" xmlns:w16du="http://schemas.microsoft.com/office/word/2023/wordml/word16du" xmlns:w16sdtdh="http://schemas.microsoft.com/office/word/2020/wordml/sdtdatahash" xmlns:w16sdtfl="http://schemas.microsoft.com/office/word/2024/wordml/sdtformatlock" xmlns:w16se="http://schemas.microsoft.com/office/word/2015/wordml/symex" mc:Ignorable="w14 w15 w16se w16cid w16 w16cex w16sdtdh w16sdtfl w16du">
   <w:docDefaults>
     <w:rPrDefault>
       <w:rPr>
@@ -9587,7 +9956,7 @@
       </w:pPr>
     </w:pPrDefault>
   </w:docDefaults>
-  <w:latentStyles w:defLockedState="0" w:defUIPriority="99" w:defSemiHidden="0" w:defUnhideWhenUsed="0" w:defQFormat="0" w:count="371">
+  <w:latentStyles w:defLockedState="0" w:defUIPriority="99" w:defSemiHidden="0" w:defUnhideWhenUsed="0" w:defQFormat="0" w:count="376">
     <w:lsdException w:name="Normal" w:uiPriority="0" w:qFormat="1"/>
     <w:lsdException w:name="heading 1" w:uiPriority="9" w:qFormat="1"/>
     <w:lsdException w:name="heading 2" w:semiHidden="1" w:uiPriority="9" w:unhideWhenUsed="1" w:qFormat="1"/>
@@ -9959,6 +10328,11 @@
     <w:lsdException w:name="List Table 5 Dark Accent 6" w:uiPriority="50"/>
     <w:lsdException w:name="List Table 6 Colorful Accent 6" w:uiPriority="51"/>
     <w:lsdException w:name="List Table 7 Colorful Accent 6" w:uiPriority="52"/>
+    <w:lsdException w:name="Mention" w:semiHidden="1" w:unhideWhenUsed="1"/>
+    <w:lsdException w:name="Smart Hyperlink" w:semiHidden="1" w:unhideWhenUsed="1"/>
+    <w:lsdException w:name="Hashtag" w:semiHidden="1" w:unhideWhenUsed="1"/>
+    <w:lsdException w:name="Unresolved Mention" w:semiHidden="1" w:unhideWhenUsed="1"/>
+    <w:lsdException w:name="Smart Link" w:semiHidden="1" w:unhideWhenUsed="1"/>
   </w:latentStyles>
   <w:style w:type="paragraph" w:default="1" w:styleId="Normal">
     <w:name w:val="Normal"/>
@@ -10195,7 +10569,7 @@
 </file>
 
 <file path=word/glossary/webSettings.xml><?xml version="1.0" encoding="utf-8"?>
-<w:webSettings xmlns:mc="http://schemas.openxmlformats.org/markup-compatibility/2006" xmlns:r="http://schemas.openxmlformats.org/officeDocument/2006/relationships" xmlns:w="http://schemas.openxmlformats.org/wordprocessingml/2006/main" xmlns:w14="http://schemas.microsoft.com/office/word/2010/wordml" xmlns:w15="http://schemas.microsoft.com/office/word/2012/wordml" xmlns:w16se="http://schemas.microsoft.com/office/word/2015/wordml/symex" mc:Ignorable="w14 w15 w16se">
+<w:webSettings xmlns:mc="http://schemas.openxmlformats.org/markup-compatibility/2006" xmlns:r="http://schemas.openxmlformats.org/officeDocument/2006/relationships" xmlns:w="http://schemas.openxmlformats.org/wordprocessingml/2006/main" xmlns:w14="http://schemas.microsoft.com/office/word/2010/wordml" xmlns:w15="http://schemas.microsoft.com/office/word/2012/wordml" xmlns:w16cex="http://schemas.microsoft.com/office/word/2018/wordml/cex" xmlns:w16cid="http://schemas.microsoft.com/office/word/2016/wordml/cid" xmlns:w16="http://schemas.microsoft.com/office/word/2018/wordml" xmlns:w16du="http://schemas.microsoft.com/office/word/2023/wordml/word16du" xmlns:w16sdtdh="http://schemas.microsoft.com/office/word/2020/wordml/sdtdatahash" xmlns:w16sdtfl="http://schemas.microsoft.com/office/word/2024/wordml/sdtformatlock" xmlns:w16se="http://schemas.microsoft.com/office/word/2015/wordml/symex" mc:Ignorable="w14 w15 w16se w16cid w16 w16cex w16sdtdh w16sdtfl w16du">
   <w:optimizeForBrowser/>
   <w:allowPNG/>
 </w:webSettings>

</xml_diff>